<commit_message>
Finalize automatic population of directors using TMDB API
</commit_message>
<xml_diff>
--- a/demo/Untitled-Film-Set_Answers-raw.docx
+++ b/demo/Untitled-Film-Set_Answers-raw.docx
@@ -2269,7 +2269,7 @@
         <w:rPr>
           <w:i/>
         </w:rPr>
-        <w:t>Faust</w:t>
+        <w:t>Lekce Faust</w:t>
       </w:r>
       <w:r>
         <w:t xml:space="preserve"> (dir. Jan Švankmajer)</w:t>
@@ -2287,7 +2287,7 @@
         <w:rPr>
           <w:i/>
         </w:rPr>
-        <w:t>Faust</w:t>
+        <w:t>Lekce Faust</w:t>
       </w:r>
       <w:r>
         <w:t xml:space="preserve"> (dir. Jan Švankmajer)</w:t>
@@ -3620,7 +3620,7 @@
       </w:r>
       <w:r/>
       <w:r>
-        <w:t xml:space="preserve"> (dir. Joel Coen, Ethan Coen)</w:t>
+        <w:t xml:space="preserve"> (dir. Ethan Coen, Joel Coen)</w:t>
       </w:r>
     </w:p>
     <w:p>
@@ -4109,7 +4109,7 @@
         <w:t>Grey Gardens</w:t>
       </w:r>
       <w:r>
-        <w:t xml:space="preserve"> (dir. Albert Maysles, David Maysles)</w:t>
+        <w:t xml:space="preserve"> (dir. Ellen Giffard, Muffie Meyer, Albert Maysles, David Maysles)</w:t>
       </w:r>
     </w:p>
     <w:p>
@@ -4127,7 +4127,7 @@
         <w:t>Grey Gardens</w:t>
       </w:r>
       <w:r>
-        <w:t xml:space="preserve"> (dir. Albert Maysles, David Maysles)</w:t>
+        <w:t xml:space="preserve"> (dir. Ellen Giffard, Muffie Meyer, Albert Maysles, David Maysles)</w:t>
       </w:r>
     </w:p>
     <w:p>
@@ -4145,7 +4145,7 @@
         <w:t>Grey Gardens</w:t>
       </w:r>
       <w:r>
-        <w:t xml:space="preserve"> (dir. Albert Maysles, David Maysles)</w:t>
+        <w:t xml:space="preserve"> (dir. Ellen Giffard, Muffie Meyer, Albert Maysles, David Maysles)</w:t>
       </w:r>
     </w:p>
     <w:p>
@@ -4163,7 +4163,7 @@
         <w:t>Salesman</w:t>
       </w:r>
       <w:r>
-        <w:t xml:space="preserve"> (dir. Albert Maysles, David Maysles)</w:t>
+        <w:t xml:space="preserve"> (dir. David Maysles, Charlotte Zwerin, Albert Maysles)</w:t>
       </w:r>
     </w:p>
     <w:p>
@@ -4199,7 +4199,7 @@
         <w:t>Grey Gardens</w:t>
       </w:r>
       <w:r>
-        <w:t xml:space="preserve"> (dir. Albert Maysles, David Maysles)</w:t>
+        <w:t xml:space="preserve"> (dir. Ellen Giffard, Muffie Meyer, Albert Maysles, David Maysles)</w:t>
       </w:r>
     </w:p>
     <w:p>
@@ -6610,6 +6610,42 @@
         <w:t>Bacurau</w:t>
       </w:r>
       <w:r>
+        <w:t xml:space="preserve"> (dir. Kleber Mendonça Filho, Juliano Dornelles)</w:t>
+      </w:r>
+    </w:p>
+    <w:p>
+      <w:pPr>
+        <w:pStyle w:val="ListNumber2"/>
+        <w:numPr>
+          <w:ilvl w:val="0"/>
+          <w:numId w:val="47"/>
+        </w:numPr>
+      </w:pPr>
+      <w:r>
+        <w:rPr>
+          <w:i/>
+        </w:rPr>
+        <w:t>City of God</w:t>
+      </w:r>
+      <w:r>
+        <w:t xml:space="preserve"> (dir. Fernando Meirelles)</w:t>
+      </w:r>
+    </w:p>
+    <w:p>
+      <w:pPr>
+        <w:pStyle w:val="ListNumber2"/>
+        <w:numPr>
+          <w:ilvl w:val="0"/>
+          <w:numId w:val="47"/>
+        </w:numPr>
+      </w:pPr>
+      <w:r>
+        <w:rPr>
+          <w:i/>
+        </w:rPr>
+        <w:t>Aquarius</w:t>
+      </w:r>
+      <w:r>
         <w:t xml:space="preserve"> (dir. Kleber Mendonça Filho)</w:t>
       </w:r>
     </w:p>
@@ -6625,46 +6661,10 @@
         <w:rPr>
           <w:i/>
         </w:rPr>
-        <w:t>City of God</w:t>
-      </w:r>
-      <w:r>
-        <w:t xml:space="preserve"> (dir. Fernando Meirelles)</w:t>
-      </w:r>
-    </w:p>
-    <w:p>
-      <w:pPr>
-        <w:pStyle w:val="ListNumber2"/>
-        <w:numPr>
-          <w:ilvl w:val="0"/>
-          <w:numId w:val="47"/>
-        </w:numPr>
-      </w:pPr>
-      <w:r>
-        <w:rPr>
-          <w:i/>
-        </w:rPr>
-        <w:t>Aquarius</w:t>
-      </w:r>
-      <w:r>
-        <w:t xml:space="preserve"> (dir. Kleber Mendonça Filho)</w:t>
-      </w:r>
-    </w:p>
-    <w:p>
-      <w:pPr>
-        <w:pStyle w:val="ListNumber2"/>
-        <w:numPr>
-          <w:ilvl w:val="0"/>
-          <w:numId w:val="47"/>
-        </w:numPr>
-      </w:pPr>
-      <w:r>
-        <w:rPr>
-          <w:i/>
-        </w:rPr>
         <w:t>Bacurau</w:t>
       </w:r>
       <w:r>
-        <w:t xml:space="preserve"> (dir. Kleber Mendonça Filho)</w:t>
+        <w:t xml:space="preserve"> (dir. Kleber Mendonça Filho, Juliano Dornelles)</w:t>
       </w:r>
     </w:p>
     <w:p>
@@ -7367,7 +7367,7 @@
         <w:t>“The Face of Garbo”</w:t>
       </w:r>
       <w:r>
-        <w:t xml:space="preserve"> (dir. Roland Barthes)</w:t>
+        <w:t xml:space="preserve"> (by Roland Barthes)</w:t>
       </w:r>
     </w:p>
     <w:p>
@@ -8022,7 +8022,7 @@
         <w:t>Shadow of the Vampire</w:t>
       </w:r>
       <w:r>
-        <w:t xml:space="preserve"> (dir. E. E. Merhige)</w:t>
+        <w:t xml:space="preserve"> (dir. E. Elias Merhige)</w:t>
       </w:r>
     </w:p>
     <w:p>
@@ -8846,7 +8846,7 @@
         <w:t>Fargo</w:t>
       </w:r>
       <w:r>
-        <w:t xml:space="preserve"> (dir. Joel Coen, Ethan Coen)</w:t>
+        <w:t xml:space="preserve"> (dir. Joel Coen)</w:t>
       </w:r>
     </w:p>
     <w:p>
@@ -8882,7 +8882,7 @@
         <w:t>Fargo</w:t>
       </w:r>
       <w:r>
-        <w:t xml:space="preserve"> (dir. Joel Coen, Ethan Coen)</w:t>
+        <w:t xml:space="preserve"> (dir. Joel Coen)</w:t>
       </w:r>
     </w:p>
     <w:p>
@@ -8900,7 +8900,7 @@
         <w:t>Fargo</w:t>
       </w:r>
       <w:r>
-        <w:t xml:space="preserve"> (dir. Joel Coen, Ethan Coen)</w:t>
+        <w:t xml:space="preserve"> (dir. Joel Coen)</w:t>
       </w:r>
     </w:p>
     <w:p>
@@ -8918,7 +8918,7 @@
         <w:t>Fargo</w:t>
       </w:r>
       <w:r>
-        <w:t xml:space="preserve"> (dir. Joel Coen, Ethan Coen)</w:t>
+        <w:t xml:space="preserve"> (dir. Joel Coen)</w:t>
       </w:r>
     </w:p>
     <w:p>
@@ -8936,7 +8936,7 @@
         <w:t>Fargo</w:t>
       </w:r>
       <w:r>
-        <w:t xml:space="preserve"> (dir. Joel Coen, Ethan Coen)</w:t>
+        <w:t xml:space="preserve"> (dir. Joel Coen)</w:t>
       </w:r>
     </w:p>
     <w:p>
@@ -10591,7 +10591,7 @@
         <w:t>A Sun</w:t>
       </w:r>
       <w:r>
-        <w:t xml:space="preserve"> (dir. Chung Mong-hong)</w:t>
+        <w:t xml:space="preserve"> (dir. Chung Mong-Hong)</w:t>
       </w:r>
     </w:p>
     <w:p>
@@ -12920,7 +12920,7 @@
         <w:t>The Magnificent Seven</w:t>
       </w:r>
       <w:r>
-        <w:t xml:space="preserve"> (dir. John Sturges)</w:t>
+        <w:t xml:space="preserve"> (dir. Antoine Fuqua)</w:t>
       </w:r>
     </w:p>
     <w:p>
@@ -12956,7 +12956,7 @@
         <w:t>The Magnificent Seven</w:t>
       </w:r>
       <w:r>
-        <w:t xml:space="preserve"> (dir. John Sturges)</w:t>
+        <w:t xml:space="preserve"> (dir. Antoine Fuqua)</w:t>
       </w:r>
     </w:p>
     <w:p>

</xml_diff>